<commit_message>
Introduciendo JQuery en los formularios
Pongo JQuery para la validación de los formularios
</commit_message>
<xml_diff>
--- a/PFCYAA(Avances).docx
+++ b/PFCYAA(Avances).docx
@@ -1421,8 +1421,7 @@
           <w:tab w:val="left" w:pos="1678"/>
         </w:tabs>
         <w:rPr>
-          <w:sz w:val="28"/>
-          <w:szCs w:val="28"/>
+          <w:noProof/>
         </w:rPr>
       </w:pPr>
       <w:r>
@@ -1487,6 +1486,75 @@
             </a:graphic>
           </wp:inline>
         </w:drawing>
+      </w:r>
+    </w:p>
+    <w:p>
+      <w:pPr>
+        <w:rPr>
+          <w:noProof/>
+        </w:rPr>
+      </w:pPr>
+    </w:p>
+    <w:p>
+      <w:pPr>
+        <w:rPr>
+          <w:b/>
+          <w:bCs/>
+          <w:sz w:val="28"/>
+          <w:szCs w:val="28"/>
+        </w:rPr>
+      </w:pPr>
+      <w:r>
+        <w:rPr>
+          <w:b/>
+          <w:bCs/>
+          <w:sz w:val="28"/>
+          <w:szCs w:val="28"/>
+        </w:rPr>
+        <w:t>Semana 5</w:t>
+      </w:r>
+    </w:p>
+    <w:p>
+      <w:r>
+        <w:t>El panel de administrador la parte de creación, editar y eliminar las diferentes tablas de la base de datos esta bastante avanzada</w:t>
+      </w:r>
+      <w:r>
+        <w:t xml:space="preserve">. Me he centrado también en los estilos para hacerme una idea de como estructurar la página, de todas </w:t>
+      </w:r>
+      <w:proofErr w:type="gramStart"/>
+      <w:r>
+        <w:t>formas</w:t>
+      </w:r>
+      <w:proofErr w:type="gramEnd"/>
+      <w:r>
+        <w:t xml:space="preserve"> la parte funcional del panel de administrador no me preocupa tanto.</w:t>
+      </w:r>
+    </w:p>
+    <w:p>
+      <w:r>
+        <w:t xml:space="preserve">Lo que si tengo que darle caña es al la parte del los usuarios finales. Diagramas no hice porque </w:t>
+      </w:r>
+      <w:r>
+        <w:t>funcionan prácticamente igual que el diagrama de usuarios.</w:t>
+      </w:r>
+      <w:r>
+        <w:t xml:space="preserve"> De todas </w:t>
+      </w:r>
+      <w:proofErr w:type="gramStart"/>
+      <w:r>
+        <w:t>formas</w:t>
+      </w:r>
+      <w:proofErr w:type="gramEnd"/>
+      <w:r>
+        <w:t xml:space="preserve"> todos los cambios están subidos en el </w:t>
+      </w:r>
+      <w:proofErr w:type="spellStart"/>
+      <w:r>
+        <w:t>github</w:t>
+      </w:r>
+      <w:proofErr w:type="spellEnd"/>
+      <w:r>
+        <w:t xml:space="preserve"> y comentado un poco lo que hice día a día (cuando podía).</w:t>
       </w:r>
     </w:p>
     <w:sectPr>

</xml_diff>